<commit_message>
update of final capstone submission
</commit_message>
<xml_diff>
--- a/Capstone_Report_v0.docx
+++ b/Capstone_Report_v0.docx
@@ -152,7 +152,13 @@
     </w:p>
     <w:p>
       <w:r>
-        <w:t>For this project, I will be utilizing the Foursquare API to pull the following location data on restaurants in Hoboken, NJ:</w:t>
+        <w:t>For this project, I will be utilizing the Foursquare API to pull the following locatio</w:t>
+      </w:r>
+      <w:r>
+        <w:t>n data on restaurants in Huntington, WV</w:t>
+      </w:r>
+      <w:r>
+        <w:t>:</w:t>
       </w:r>
     </w:p>
     <w:p>

</xml_diff>